<commit_message>
phase 2 blog post
</commit_message>
<xml_diff>
--- a/Phase_1_blog_post.docx
+++ b/Phase_1_blog_post.docx
@@ -483,6 +483,9 @@
       </w:r>
     </w:p>
     <w:p>
+      <w:pPr>
+        <w:ind w:firstLine="720"/>
+      </w:pPr>
       <w:r>
         <w:t xml:space="preserve">// do things with the </w:t>
       </w:r>
@@ -537,11 +540,17 @@
         <w:t>with a status indicating how things went</w:t>
       </w:r>
       <w:r>
-        <w:t>. Turns out a lot is happening when we open up and interact with a webpage, even with an interaction as “simple” as liking a post!</w:t>
-      </w:r>
-    </w:p>
-    <w:p/>
-    <w:p>
+        <w:t xml:space="preserve">. </w:t>
+      </w:r>
+    </w:p>
+    <w:p/>
+    <w:p>
+      <w:r>
+        <w:t>Turns out a lot is happening when we open up and interact with a webpage, even with an interaction as “simple” as liking a post!</w:t>
+      </w:r>
+      <w:r>
+        <w:t xml:space="preserve"> </w:t>
+      </w:r>
       <w:r>
         <w:t>Now that we’ve done a little recon we have a solid foundation for adding more complexity and creating more sophisticated web applications. We’re ready to leave the Shire!</w:t>
       </w:r>

</xml_diff>